<commit_message>
Changed sitemap and added admin pages
</commit_message>
<xml_diff>
--- a/Artefactos/A3/sitemap.docx
+++ b/Artefactos/A3/sitemap.docx
@@ -3,8 +3,6 @@
 <w:document xmlns:wpc="http://schemas.microsoft.com/office/word/2010/wordprocessingCanvas" xmlns:cx="http://schemas.microsoft.com/office/drawing/2014/chartex" xmlns:cx1="http://schemas.microsoft.com/office/drawing/2015/9/8/chartex" xmlns:cx2="http://schemas.microsoft.com/office/drawing/2015/10/21/chartex" xmlns:cx3="http://schemas.microsoft.com/office/drawing/2016/5/9/chartex" xmlns:cx4="http://schemas.microsoft.com/office/drawing/2016/5/10/chartex" xmlns:cx5="http://schemas.microsoft.com/office/drawing/2016/5/11/chartex" xmlns:cx6="http://schemas.microsoft.com/office/drawing/2016/5/12/chartex" xmlns:cx7="http://schemas.microsoft.com/office/drawing/2016/5/13/chartex" xmlns:cx8="http://schemas.microsoft.com/office/drawing/2016/5/14/chartex" xmlns:mc="http://schemas.openxmlformats.org/markup-compatibility/2006" xmlns:aink="http://schemas.microsoft.com/office/drawing/2016/ink" xmlns:am3d="http://schemas.microsoft.com/office/drawing/2017/model3d" xmlns:o="urn:schemas-microsoft-com:office:office" xmlns:r="http://schemas.openxmlformats.org/officeDocument/2006/relationships" xmlns:m="http://schemas.openxmlformats.org/officeDocument/2006/math" xmlns:v="urn:schemas-microsoft-com:vml" xmlns:wp14="http://schemas.microsoft.com/office/word/2010/wordprocessingDrawing" xmlns:wp="http://schemas.openxmlformats.org/drawingml/2006/wordprocessingDrawing" xmlns:w10="urn:schemas-microsoft-com:office:word" xmlns:w="http://schemas.openxmlformats.org/wordprocessingml/2006/main" xmlns:w14="http://schemas.microsoft.com/office/word/2010/wordml" xmlns:w15="http://schemas.microsoft.com/office/word/2012/wordml" xmlns:w16cid="http://schemas.microsoft.com/office/word/2016/wordml/cid" xmlns:w16se="http://schemas.microsoft.com/office/word/2015/wordml/symex" xmlns:wpg="http://schemas.microsoft.com/office/word/2010/wordprocessingGroup" xmlns:wpi="http://schemas.microsoft.com/office/word/2010/wordprocessingInk" xmlns:wne="http://schemas.microsoft.com/office/word/2006/wordml" xmlns:wps="http://schemas.microsoft.com/office/word/2010/wordprocessingShape" mc:Ignorable="w14 w15 w16se w16cid wp14">
   <w:body>
     <w:p>
-      <w:bookmarkStart w:id="0" w:name="_GoBack"/>
-      <w:bookmarkEnd w:id="0"/>
       <w:r>
         <w:rPr>
           <w:noProof/>
@@ -306,6 +304,7 @@
                                                 <w:sz w:val="24"/>
                                               </w:rPr>
                                             </w:pPr>
+                                            <w:bookmarkStart w:id="0" w:name="_GoBack"/>
                                             <w:r>
                                               <w:rPr>
                                                 <w:color w:val="000000" w:themeColor="text1"/>
@@ -321,6 +320,7 @@
                                               </w:rPr>
                                               <w:t>Area</w:t>
                                             </w:r>
+                                            <w:bookmarkEnd w:id="0"/>
                                             <w:proofErr w:type="spellEnd"/>
                                           </w:p>
                                         </w:txbxContent>
@@ -660,6 +660,7 @@
                                               <w:txbxContent>
                                                 <w:p>
                                                   <w:pPr>
+                                                    <w:spacing w:after="0" w:line="240" w:lineRule="auto"/>
                                                     <w:jc w:val="center"/>
                                                     <w:rPr>
                                                       <w:sz w:val="28"/>
@@ -670,21 +671,7 @@
                                                     <w:rPr>
                                                       <w:sz w:val="28"/>
                                                     </w:rPr>
-                                                    <w:t>Full</w:t>
-                                                  </w:r>
-                                                  <w:proofErr w:type="spellEnd"/>
-                                                  <w:r>
-                                                    <w:rPr>
-                                                      <w:sz w:val="28"/>
-                                                    </w:rPr>
-                                                    <w:t xml:space="preserve"> </w:t>
-                                                  </w:r>
-                                                  <w:proofErr w:type="spellStart"/>
-                                                  <w:r>
-                                                    <w:rPr>
-                                                      <w:sz w:val="28"/>
-                                                    </w:rPr>
-                                                    <w:t>project</w:t>
+                                                    <w:t>User</w:t>
                                                   </w:r>
                                                   <w:proofErr w:type="spellEnd"/>
                                                   <w:r>
@@ -701,6 +688,21 @@
                                                     <w:t>list</w:t>
                                                   </w:r>
                                                   <w:proofErr w:type="spellEnd"/>
+                                                </w:p>
+                                                <w:p>
+                                                  <w:pPr>
+                                                    <w:spacing w:after="0" w:line="240" w:lineRule="auto"/>
+                                                    <w:jc w:val="center"/>
+                                                    <w:rPr>
+                                                      <w:sz w:val="28"/>
+                                                    </w:rPr>
+                                                  </w:pPr>
+                                                  <w:r>
+                                                    <w:rPr>
+                                                      <w:sz w:val="28"/>
+                                                    </w:rPr>
+                                                    <w:t>(UI20)</w:t>
+                                                  </w:r>
                                                 </w:p>
                                               </w:txbxContent>
                                             </wps:txbx>
@@ -738,38 +740,17 @@
                                               <w:txbxContent>
                                                 <w:p>
                                                   <w:pPr>
+                                                    <w:spacing w:after="0" w:line="240" w:lineRule="auto"/>
                                                     <w:jc w:val="center"/>
                                                     <w:rPr>
                                                       <w:sz w:val="28"/>
                                                     </w:rPr>
                                                   </w:pPr>
-                                                  <w:proofErr w:type="spellStart"/>
                                                   <w:r>
                                                     <w:rPr>
                                                       <w:sz w:val="28"/>
                                                     </w:rPr>
-                                                    <w:t>Full</w:t>
-                                                  </w:r>
-                                                  <w:proofErr w:type="spellEnd"/>
-                                                  <w:r>
-                                                    <w:rPr>
-                                                      <w:sz w:val="28"/>
-                                                    </w:rPr>
-                                                    <w:t xml:space="preserve"> </w:t>
-                                                  </w:r>
-                                                  <w:proofErr w:type="spellStart"/>
-                                                  <w:r>
-                                                    <w:rPr>
-                                                      <w:sz w:val="28"/>
-                                                    </w:rPr>
-                                                    <w:t>user</w:t>
-                                                  </w:r>
-                                                  <w:proofErr w:type="spellEnd"/>
-                                                  <w:r>
-                                                    <w:rPr>
-                                                      <w:sz w:val="28"/>
-                                                    </w:rPr>
-                                                    <w:t xml:space="preserve"> </w:t>
+                                                    <w:t xml:space="preserve">Project </w:t>
                                                   </w:r>
                                                   <w:proofErr w:type="spellStart"/>
                                                   <w:r>
@@ -779,6 +760,21 @@
                                                     <w:t>list</w:t>
                                                   </w:r>
                                                   <w:proofErr w:type="spellEnd"/>
+                                                </w:p>
+                                                <w:p>
+                                                  <w:pPr>
+                                                    <w:spacing w:after="0" w:line="240" w:lineRule="auto"/>
+                                                    <w:jc w:val="center"/>
+                                                    <w:rPr>
+                                                      <w:sz w:val="28"/>
+                                                    </w:rPr>
+                                                  </w:pPr>
+                                                  <w:r>
+                                                    <w:rPr>
+                                                      <w:sz w:val="28"/>
+                                                    </w:rPr>
+                                                    <w:t>(UI19)</w:t>
+                                                  </w:r>
                                                 </w:p>
                                               </w:txbxContent>
                                             </wps:txbx>
@@ -1709,13 +1705,7 @@
                                               <w:rPr>
                                                 <w:sz w:val="28"/>
                                               </w:rPr>
-                                              <w:t xml:space="preserve">Project </w:t>
-                                            </w:r>
-                                            <w:r>
-                                              <w:rPr>
-                                                <w:sz w:val="28"/>
-                                              </w:rPr>
-                                              <w:t>Calendar</w:t>
+                                              <w:t>Project Calendar</w:t>
                                             </w:r>
                                           </w:p>
                                           <w:p>
@@ -2866,6 +2856,7 @@
                                           <w:sz w:val="24"/>
                                         </w:rPr>
                                       </w:pPr>
+                                      <w:bookmarkStart w:id="1" w:name="_GoBack"/>
                                       <w:r>
                                         <w:rPr>
                                           <w:color w:val="000000" w:themeColor="text1"/>
@@ -2881,6 +2872,7 @@
                                         </w:rPr>
                                         <w:t>Area</w:t>
                                       </w:r>
+                                      <w:bookmarkEnd w:id="1"/>
                                       <w:proofErr w:type="spellEnd"/>
                                     </w:p>
                                   </w:txbxContent>
@@ -2970,6 +2962,7 @@
                                         <w:txbxContent>
                                           <w:p>
                                             <w:pPr>
+                                              <w:spacing w:after="0" w:line="240" w:lineRule="auto"/>
                                               <w:jc w:val="center"/>
                                               <w:rPr>
                                                 <w:sz w:val="28"/>
@@ -2980,7 +2973,7 @@
                                               <w:rPr>
                                                 <w:sz w:val="28"/>
                                               </w:rPr>
-                                              <w:t>Full</w:t>
+                                              <w:t>User</w:t>
                                             </w:r>
                                             <w:proofErr w:type="spellEnd"/>
                                             <w:r>
@@ -2994,23 +2987,24 @@
                                               <w:rPr>
                                                 <w:sz w:val="28"/>
                                               </w:rPr>
-                                              <w:t>project</w:t>
-                                            </w:r>
-                                            <w:proofErr w:type="spellEnd"/>
-                                            <w:r>
-                                              <w:rPr>
-                                                <w:sz w:val="28"/>
-                                              </w:rPr>
-                                              <w:t xml:space="preserve"> </w:t>
-                                            </w:r>
-                                            <w:proofErr w:type="spellStart"/>
-                                            <w:r>
-                                              <w:rPr>
-                                                <w:sz w:val="28"/>
-                                              </w:rPr>
                                               <w:t>list</w:t>
                                             </w:r>
                                             <w:proofErr w:type="spellEnd"/>
+                                          </w:p>
+                                          <w:p>
+                                            <w:pPr>
+                                              <w:spacing w:after="0" w:line="240" w:lineRule="auto"/>
+                                              <w:jc w:val="center"/>
+                                              <w:rPr>
+                                                <w:sz w:val="28"/>
+                                              </w:rPr>
+                                            </w:pPr>
+                                            <w:r>
+                                              <w:rPr>
+                                                <w:sz w:val="28"/>
+                                              </w:rPr>
+                                              <w:t>(UI20)</w:t>
+                                            </w:r>
                                           </w:p>
                                         </w:txbxContent>
                                       </v:textbox>
@@ -3020,47 +3014,41 @@
                                         <w:txbxContent>
                                           <w:p>
                                             <w:pPr>
+                                              <w:spacing w:after="0" w:line="240" w:lineRule="auto"/>
                                               <w:jc w:val="center"/>
                                               <w:rPr>
                                                 <w:sz w:val="28"/>
                                               </w:rPr>
                                             </w:pPr>
-                                            <w:proofErr w:type="spellStart"/>
                                             <w:r>
                                               <w:rPr>
                                                 <w:sz w:val="28"/>
                                               </w:rPr>
-                                              <w:t>Full</w:t>
-                                            </w:r>
-                                            <w:proofErr w:type="spellEnd"/>
-                                            <w:r>
-                                              <w:rPr>
-                                                <w:sz w:val="28"/>
-                                              </w:rPr>
-                                              <w:t xml:space="preserve"> </w:t>
+                                              <w:t xml:space="preserve">Project </w:t>
                                             </w:r>
                                             <w:proofErr w:type="spellStart"/>
                                             <w:r>
                                               <w:rPr>
                                                 <w:sz w:val="28"/>
                                               </w:rPr>
-                                              <w:t>user</w:t>
-                                            </w:r>
-                                            <w:proofErr w:type="spellEnd"/>
-                                            <w:r>
-                                              <w:rPr>
-                                                <w:sz w:val="28"/>
-                                              </w:rPr>
-                                              <w:t xml:space="preserve"> </w:t>
-                                            </w:r>
-                                            <w:proofErr w:type="spellStart"/>
-                                            <w:r>
-                                              <w:rPr>
-                                                <w:sz w:val="28"/>
-                                              </w:rPr>
                                               <w:t>list</w:t>
                                             </w:r>
                                             <w:proofErr w:type="spellEnd"/>
+                                          </w:p>
+                                          <w:p>
+                                            <w:pPr>
+                                              <w:spacing w:after="0" w:line="240" w:lineRule="auto"/>
+                                              <w:jc w:val="center"/>
+                                              <w:rPr>
+                                                <w:sz w:val="28"/>
+                                              </w:rPr>
+                                            </w:pPr>
+                                            <w:r>
+                                              <w:rPr>
+                                                <w:sz w:val="28"/>
+                                              </w:rPr>
+                                              <w:t>(UI19)</w:t>
+                                            </w:r>
                                           </w:p>
                                         </w:txbxContent>
                                       </v:textbox>
@@ -3389,13 +3377,7 @@
                                         <w:rPr>
                                           <w:sz w:val="28"/>
                                         </w:rPr>
-                                        <w:t xml:space="preserve">Project </w:t>
-                                      </w:r>
-                                      <w:r>
-                                        <w:rPr>
-                                          <w:sz w:val="28"/>
-                                        </w:rPr>
-                                        <w:t>Calendar</w:t>
+                                        <w:t>Project Calendar</w:t>
                                       </w:r>
                                     </w:p>
                                     <w:p>

</xml_diff>

<commit_message>
Added user settings on sitemap
</commit_message>
<xml_diff>
--- a/Artefactos/A3/sitemap.docx
+++ b/Artefactos/A3/sitemap.docx
@@ -3,6 +3,72 @@
 <w:document xmlns:wpc="http://schemas.microsoft.com/office/word/2010/wordprocessingCanvas" xmlns:cx="http://schemas.microsoft.com/office/drawing/2014/chartex" xmlns:cx1="http://schemas.microsoft.com/office/drawing/2015/9/8/chartex" xmlns:cx2="http://schemas.microsoft.com/office/drawing/2015/10/21/chartex" xmlns:cx3="http://schemas.microsoft.com/office/drawing/2016/5/9/chartex" xmlns:cx4="http://schemas.microsoft.com/office/drawing/2016/5/10/chartex" xmlns:cx5="http://schemas.microsoft.com/office/drawing/2016/5/11/chartex" xmlns:cx6="http://schemas.microsoft.com/office/drawing/2016/5/12/chartex" xmlns:cx7="http://schemas.microsoft.com/office/drawing/2016/5/13/chartex" xmlns:cx8="http://schemas.microsoft.com/office/drawing/2016/5/14/chartex" xmlns:mc="http://schemas.openxmlformats.org/markup-compatibility/2006" xmlns:aink="http://schemas.microsoft.com/office/drawing/2016/ink" xmlns:am3d="http://schemas.microsoft.com/office/drawing/2017/model3d" xmlns:o="urn:schemas-microsoft-com:office:office" xmlns:r="http://schemas.openxmlformats.org/officeDocument/2006/relationships" xmlns:m="http://schemas.openxmlformats.org/officeDocument/2006/math" xmlns:v="urn:schemas-microsoft-com:vml" xmlns:wp14="http://schemas.microsoft.com/office/word/2010/wordprocessingDrawing" xmlns:wp="http://schemas.openxmlformats.org/drawingml/2006/wordprocessingDrawing" xmlns:w10="urn:schemas-microsoft-com:office:word" xmlns:w="http://schemas.openxmlformats.org/wordprocessingml/2006/main" xmlns:w14="http://schemas.microsoft.com/office/word/2010/wordml" xmlns:w15="http://schemas.microsoft.com/office/word/2012/wordml" xmlns:w16cid="http://schemas.microsoft.com/office/word/2016/wordml/cid" xmlns:w16se="http://schemas.microsoft.com/office/word/2015/wordml/symex" xmlns:wpg="http://schemas.microsoft.com/office/word/2010/wordprocessingGroup" xmlns:wpi="http://schemas.microsoft.com/office/word/2010/wordprocessingInk" xmlns:wne="http://schemas.microsoft.com/office/word/2006/wordml" xmlns:wps="http://schemas.microsoft.com/office/word/2010/wordprocessingShape" mc:Ignorable="w14 w15 w16se w16cid wp14">
   <w:body>
     <w:p>
+      <w:bookmarkStart w:id="0" w:name="_GoBack"/>
+      <w:bookmarkEnd w:id="0"/>
+      <w:r>
+        <w:rPr>
+          <w:noProof/>
+        </w:rPr>
+        <mc:AlternateContent>
+          <mc:Choice Requires="wps">
+            <w:drawing>
+              <wp:anchor distT="0" distB="0" distL="114300" distR="114300" simplePos="0" relativeHeight="251779072" behindDoc="0" locked="0" layoutInCell="1" allowOverlap="1" wp14:anchorId="756D3197" wp14:editId="7914534E">
+                <wp:simplePos x="0" y="0"/>
+                <wp:positionH relativeFrom="column">
+                  <wp:posOffset>878839</wp:posOffset>
+                </wp:positionH>
+                <wp:positionV relativeFrom="paragraph">
+                  <wp:posOffset>593725</wp:posOffset>
+                </wp:positionV>
+                <wp:extent cx="910590" cy="250190"/>
+                <wp:effectExtent l="0" t="0" r="22860" b="35560"/>
+                <wp:wrapNone/>
+                <wp:docPr id="4" name="Conexão reta 4"/>
+                <wp:cNvGraphicFramePr/>
+                <a:graphic xmlns:a="http://schemas.openxmlformats.org/drawingml/2006/main">
+                  <a:graphicData uri="http://schemas.microsoft.com/office/word/2010/wordprocessingShape">
+                    <wps:wsp>
+                      <wps:cNvCnPr/>
+                      <wps:spPr>
+                        <a:xfrm flipH="1">
+                          <a:off x="0" y="0"/>
+                          <a:ext cx="910590" cy="250190"/>
+                        </a:xfrm>
+                        <a:prstGeom prst="line">
+                          <a:avLst/>
+                        </a:prstGeom>
+                        <a:noFill/>
+                        <a:ln w="19050" cap="flat" cmpd="sng" algn="ctr">
+                          <a:solidFill>
+                            <a:sysClr val="windowText" lastClr="000000"/>
+                          </a:solidFill>
+                          <a:prstDash val="solid"/>
+                          <a:miter lim="800000"/>
+                        </a:ln>
+                        <a:effectLst/>
+                      </wps:spPr>
+                      <wps:bodyPr/>
+                    </wps:wsp>
+                  </a:graphicData>
+                </a:graphic>
+                <wp14:sizeRelH relativeFrom="margin">
+                  <wp14:pctWidth>0</wp14:pctWidth>
+                </wp14:sizeRelH>
+                <wp14:sizeRelV relativeFrom="margin">
+                  <wp14:pctHeight>0</wp14:pctHeight>
+                </wp14:sizeRelV>
+              </wp:anchor>
+            </w:drawing>
+          </mc:Choice>
+          <mc:Fallback>
+            <w:pict>
+              <v:line w14:anchorId="315C933A" id="Conexão reta 4" o:spid="_x0000_s1026" style="position:absolute;flip:x;z-index:251779072;visibility:visible;mso-wrap-style:square;mso-width-percent:0;mso-height-percent:0;mso-wrap-distance-left:9pt;mso-wrap-distance-top:0;mso-wrap-distance-right:9pt;mso-wrap-distance-bottom:0;mso-position-horizontal:absolute;mso-position-horizontal-relative:text;mso-position-vertical:absolute;mso-position-vertical-relative:text;mso-width-percent:0;mso-height-percent:0;mso-width-relative:margin;mso-height-relative:margin" from="69.2pt,46.75pt" to="140.9pt,66.45pt" o:gfxdata="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" strokecolor="windowText" strokeweight="1.5pt">
+                <v:stroke joinstyle="miter"/>
+              </v:line>
+            </w:pict>
+          </mc:Fallback>
+        </mc:AlternateContent>
+      </w:r>
       <w:r>
         <w:rPr>
           <w:noProof/>
@@ -13,12 +79,12 @@
               <wp:anchor distT="0" distB="0" distL="114300" distR="114300" simplePos="0" relativeHeight="251774976" behindDoc="0" locked="0" layoutInCell="1" allowOverlap="1">
                 <wp:simplePos x="0" y="0"/>
                 <wp:positionH relativeFrom="margin">
-                  <wp:posOffset>-137795</wp:posOffset>
+                  <wp:posOffset>-709296</wp:posOffset>
                 </wp:positionH>
                 <wp:positionV relativeFrom="paragraph">
                   <wp:posOffset>-365760</wp:posOffset>
                 </wp:positionV>
-                <wp:extent cx="9163051" cy="5162551"/>
+                <wp:extent cx="9734551" cy="5162550"/>
                 <wp:effectExtent l="0" t="19050" r="0" b="0"/>
                 <wp:wrapNone/>
                 <wp:docPr id="98" name="Grupo 98"/>
@@ -30,9 +96,9 @@
                       <wpg:grpSpPr>
                         <a:xfrm>
                           <a:off x="0" y="0"/>
-                          <a:ext cx="9163051" cy="5162551"/>
-                          <a:chOff x="0" y="19050"/>
-                          <a:chExt cx="9163051" cy="5162551"/>
+                          <a:ext cx="9734551" cy="5162550"/>
+                          <a:chOff x="-571501" y="19050"/>
+                          <a:chExt cx="9734552" cy="5162551"/>
                         </a:xfrm>
                       </wpg:grpSpPr>
                       <wpg:grpSp>
@@ -40,10 +106,10 @@
                         <wpg:cNvGrpSpPr/>
                         <wpg:grpSpPr>
                           <a:xfrm>
-                            <a:off x="0" y="19050"/>
-                            <a:ext cx="9163051" cy="5162551"/>
-                            <a:chOff x="0" y="19050"/>
-                            <a:chExt cx="9163051" cy="5162551"/>
+                            <a:off x="-571501" y="19050"/>
+                            <a:ext cx="9734552" cy="5162551"/>
+                            <a:chOff x="-571501" y="19050"/>
+                            <a:chExt cx="9734552" cy="5162551"/>
                           </a:xfrm>
                         </wpg:grpSpPr>
                         <wpg:grpSp>
@@ -51,10 +117,10 @@
                           <wpg:cNvGrpSpPr/>
                           <wpg:grpSpPr>
                             <a:xfrm>
-                              <a:off x="0" y="19050"/>
-                              <a:ext cx="9163051" cy="5162551"/>
-                              <a:chOff x="0" y="19050"/>
-                              <a:chExt cx="9163051" cy="5162551"/>
+                              <a:off x="-571501" y="19050"/>
+                              <a:ext cx="9734552" cy="5162551"/>
+                              <a:chOff x="-571501" y="19050"/>
+                              <a:chExt cx="9734552" cy="5162551"/>
                             </a:xfrm>
                           </wpg:grpSpPr>
                           <wpg:grpSp>
@@ -62,10 +128,10 @@
                             <wpg:cNvGrpSpPr/>
                             <wpg:grpSpPr>
                               <a:xfrm>
-                                <a:off x="0" y="19050"/>
-                                <a:ext cx="9163051" cy="5162551"/>
-                                <a:chOff x="0" y="19050"/>
-                                <a:chExt cx="9163051" cy="5162551"/>
+                                <a:off x="-571501" y="19050"/>
+                                <a:ext cx="9734552" cy="5162551"/>
+                                <a:chOff x="-571501" y="19050"/>
+                                <a:chExt cx="9734552" cy="5162551"/>
                               </a:xfrm>
                             </wpg:grpSpPr>
                             <wpg:grpSp>
@@ -73,10 +139,10 @@
                               <wpg:cNvGrpSpPr/>
                               <wpg:grpSpPr>
                                 <a:xfrm>
-                                  <a:off x="0" y="19050"/>
-                                  <a:ext cx="9163051" cy="5162551"/>
-                                  <a:chOff x="0" y="657223"/>
-                                  <a:chExt cx="9163051" cy="5162553"/>
+                                  <a:off x="-571501" y="19050"/>
+                                  <a:ext cx="9734552" cy="5162551"/>
+                                  <a:chOff x="-571501" y="657223"/>
+                                  <a:chExt cx="9734552" cy="5162553"/>
                                 </a:xfrm>
                               </wpg:grpSpPr>
                               <wpg:grpSp>
@@ -84,10 +150,10 @@
                                 <wpg:cNvGrpSpPr/>
                                 <wpg:grpSpPr>
                                   <a:xfrm>
-                                    <a:off x="0" y="657223"/>
-                                    <a:ext cx="9163051" cy="5162553"/>
-                                    <a:chOff x="0" y="657223"/>
-                                    <a:chExt cx="9163051" cy="5162553"/>
+                                    <a:off x="-571501" y="657223"/>
+                                    <a:ext cx="9734552" cy="5162553"/>
+                                    <a:chOff x="-571501" y="657223"/>
+                                    <a:chExt cx="9734552" cy="5162553"/>
                                   </a:xfrm>
                                 </wpg:grpSpPr>
                                 <wpg:grpSp>
@@ -95,10 +161,10 @@
                                   <wpg:cNvGrpSpPr/>
                                   <wpg:grpSpPr>
                                     <a:xfrm>
-                                      <a:off x="0" y="657223"/>
-                                      <a:ext cx="9163051" cy="5162553"/>
-                                      <a:chOff x="-9525" y="657223"/>
-                                      <a:chExt cx="9163052" cy="5162553"/>
+                                      <a:off x="-571501" y="657223"/>
+                                      <a:ext cx="9734552" cy="5162553"/>
+                                      <a:chOff x="-581026" y="657223"/>
+                                      <a:chExt cx="9734553" cy="5162553"/>
                                     </a:xfrm>
                                   </wpg:grpSpPr>
                                   <wpg:grpSp>
@@ -106,10 +172,10 @@
                                     <wpg:cNvGrpSpPr/>
                                     <wpg:grpSpPr>
                                       <a:xfrm>
-                                        <a:off x="-9525" y="657223"/>
-                                        <a:ext cx="9163052" cy="5162553"/>
-                                        <a:chOff x="-9525" y="657223"/>
-                                        <a:chExt cx="9163052" cy="5162553"/>
+                                        <a:off x="-581026" y="657223"/>
+                                        <a:ext cx="9734553" cy="5162553"/>
+                                        <a:chOff x="-581026" y="657223"/>
+                                        <a:chExt cx="9734553" cy="5162553"/>
                                       </a:xfrm>
                                     </wpg:grpSpPr>
                                     <wps:wsp>
@@ -117,8 +183,8 @@
                                       <wps:cNvSpPr/>
                                       <wps:spPr>
                                         <a:xfrm>
-                                          <a:off x="0" y="3371850"/>
-                                          <a:ext cx="4238625" cy="1876425"/>
+                                          <a:off x="-581026" y="3409949"/>
+                                          <a:ext cx="4848226" cy="2157092"/>
                                         </a:xfrm>
                                         <a:prstGeom prst="roundRect">
                                           <a:avLst/>
@@ -200,8 +266,8 @@
                                       <wps:cNvSpPr/>
                                       <wps:spPr>
                                         <a:xfrm>
-                                          <a:off x="-9525" y="1214116"/>
-                                          <a:ext cx="4400550" cy="2081534"/>
+                                          <a:off x="-571500" y="847725"/>
+                                          <a:ext cx="4838700" cy="2447928"/>
                                         </a:xfrm>
                                         <a:prstGeom prst="roundRect">
                                           <a:avLst/>
@@ -304,7 +370,6 @@
                                                 <w:sz w:val="24"/>
                                               </w:rPr>
                                             </w:pPr>
-                                            <w:bookmarkStart w:id="0" w:name="_GoBack"/>
                                             <w:r>
                                               <w:rPr>
                                                 <w:color w:val="000000" w:themeColor="text1"/>
@@ -320,7 +385,6 @@
                                               </w:rPr>
                                               <w:t>Area</w:t>
                                             </w:r>
-                                            <w:bookmarkEnd w:id="0"/>
                                             <w:proofErr w:type="spellEnd"/>
                                           </w:p>
                                         </w:txbxContent>
@@ -337,10 +401,10 @@
                                       <wpg:cNvGrpSpPr/>
                                       <wpg:grpSpPr>
                                         <a:xfrm>
-                                          <a:off x="228600" y="657223"/>
-                                          <a:ext cx="8627113" cy="4385947"/>
-                                          <a:chOff x="85725" y="657223"/>
-                                          <a:chExt cx="8627113" cy="4385947"/>
+                                          <a:off x="0" y="657223"/>
+                                          <a:ext cx="8855713" cy="4509772"/>
+                                          <a:chOff x="-142875" y="657223"/>
+                                          <a:chExt cx="8855713" cy="4509772"/>
                                         </a:xfrm>
                                       </wpg:grpSpPr>
                                       <wpg:grpSp>
@@ -348,10 +412,10 @@
                                         <wpg:cNvGrpSpPr/>
                                         <wpg:grpSpPr>
                                           <a:xfrm>
-                                            <a:off x="85725" y="657223"/>
-                                            <a:ext cx="5836285" cy="4385947"/>
-                                            <a:chOff x="85725" y="657223"/>
-                                            <a:chExt cx="5836285" cy="4385947"/>
+                                            <a:off x="-142875" y="657223"/>
+                                            <a:ext cx="6064885" cy="4509772"/>
+                                            <a:chOff x="-142875" y="657223"/>
+                                            <a:chExt cx="6064885" cy="4509772"/>
                                           </a:xfrm>
                                         </wpg:grpSpPr>
                                         <wpg:grpSp>
@@ -359,10 +423,10 @@
                                           <wpg:cNvGrpSpPr/>
                                           <wpg:grpSpPr>
                                             <a:xfrm>
-                                              <a:off x="755971" y="657223"/>
-                                              <a:ext cx="5166039" cy="3423922"/>
-                                              <a:chOff x="755971" y="657225"/>
-                                              <a:chExt cx="5166039" cy="3423932"/>
+                                              <a:off x="594043" y="657223"/>
+                                              <a:ext cx="5327967" cy="3448054"/>
+                                              <a:chOff x="594043" y="657225"/>
+                                              <a:chExt cx="5327967" cy="3448064"/>
                                             </a:xfrm>
                                           </wpg:grpSpPr>
                                           <wps:wsp>
@@ -449,7 +513,7 @@
                                             <wps:cNvSpPr/>
                                             <wps:spPr>
                                               <a:xfrm>
-                                                <a:off x="1219200" y="3505200"/>
+                                                <a:off x="904875" y="3529332"/>
                                                 <a:ext cx="1511941" cy="575957"/>
                                               </a:xfrm>
                                               <a:prstGeom prst="rect">
@@ -498,12 +562,11 @@
                                             <wps:cNvPr id="17" name="Conexão reta 17"/>
                                             <wps:cNvCnPr>
                                               <a:stCxn id="2" idx="1"/>
-                                              <a:endCxn id="66" idx="0"/>
                                             </wps:cNvCnPr>
                                             <wps:spPr>
                                               <a:xfrm flipH="1">
-                                                <a:off x="1879918" y="945198"/>
-                                                <a:ext cx="2530156" cy="397831"/>
+                                                <a:off x="2531113" y="945198"/>
+                                                <a:ext cx="1878961" cy="216854"/>
                                               </a:xfrm>
                                               <a:prstGeom prst="line">
                                                 <a:avLst/>
@@ -522,13 +585,11 @@
                                           </wps:wsp>
                                           <wps:wsp>
                                             <wps:cNvPr id="18" name="Conexão reta 18"/>
-                                            <wps:cNvCnPr>
-                                              <a:stCxn id="11" idx="0"/>
-                                            </wps:cNvCnPr>
+                                            <wps:cNvCnPr/>
                                             <wps:spPr>
-                                              <a:xfrm flipH="1" flipV="1">
-                                                <a:off x="1956121" y="2071382"/>
-                                                <a:ext cx="19050" cy="1433818"/>
+                                              <a:xfrm flipV="1">
+                                                <a:off x="1775144" y="1614179"/>
+                                                <a:ext cx="0" cy="1915153"/>
                                               </a:xfrm>
                                               <a:prstGeom prst="line">
                                                 <a:avLst/>
@@ -557,11 +618,13 @@
                                           </wps:wsp>
                                           <wps:wsp>
                                             <wps:cNvPr id="19" name="Conexão reta 19"/>
-                                            <wps:cNvCnPr/>
+                                            <wps:cNvCnPr>
+                                              <a:endCxn id="68" idx="2"/>
+                                            </wps:cNvCnPr>
                                             <wps:spPr>
                                               <a:xfrm flipH="1" flipV="1">
-                                                <a:off x="1956121" y="2071382"/>
-                                                <a:ext cx="1323975" cy="414643"/>
+                                                <a:off x="1775144" y="1614179"/>
+                                                <a:ext cx="1067759" cy="888667"/>
                                               </a:xfrm>
                                               <a:prstGeom prst="line">
                                                 <a:avLst/>
@@ -590,11 +653,14 @@
                                           </wps:wsp>
                                           <wps:wsp>
                                             <wps:cNvPr id="20" name="Conexão reta 20"/>
-                                            <wps:cNvCnPr/>
+                                            <wps:cNvCnPr>
+                                              <a:stCxn id="68" idx="2"/>
+                                              <a:endCxn id="70" idx="0"/>
+                                            </wps:cNvCnPr>
                                             <wps:spPr>
                                               <a:xfrm flipH="1">
-                                                <a:off x="755971" y="2071382"/>
-                                                <a:ext cx="1200150" cy="414643"/>
+                                                <a:off x="594043" y="1614179"/>
+                                                <a:ext cx="1181101" cy="862322"/>
                                               </a:xfrm>
                                               <a:prstGeom prst="line">
                                                 <a:avLst/>
@@ -627,10 +693,10 @@
                                           <wpg:cNvGrpSpPr/>
                                           <wpg:grpSpPr>
                                             <a:xfrm>
-                                              <a:off x="85725" y="4081145"/>
-                                              <a:ext cx="3702685" cy="962025"/>
-                                              <a:chOff x="0" y="4445"/>
-                                              <a:chExt cx="3702691" cy="962037"/>
+                                              <a:off x="-142875" y="4105277"/>
+                                              <a:ext cx="3540761" cy="1061718"/>
+                                              <a:chOff x="-228600" y="28577"/>
+                                              <a:chExt cx="3540766" cy="1061732"/>
                                             </a:xfrm>
                                           </wpg:grpSpPr>
                                           <wps:wsp>
@@ -638,7 +704,7 @@
                                             <wps:cNvSpPr/>
                                             <wps:spPr>
                                               <a:xfrm>
-                                                <a:off x="2190750" y="381000"/>
+                                                <a:off x="1800225" y="514352"/>
                                                 <a:ext cx="1511941" cy="575957"/>
                                               </a:xfrm>
                                               <a:prstGeom prst="rect">
@@ -718,7 +784,7 @@
                                             <wps:cNvSpPr/>
                                             <wps:spPr>
                                               <a:xfrm>
-                                                <a:off x="0" y="390525"/>
+                                                <a:off x="-228600" y="514352"/>
                                                 <a:ext cx="1511941" cy="575957"/>
                                               </a:xfrm>
                                               <a:prstGeom prst="rect">
@@ -793,8 +859,8 @@
                                             </wps:cNvCnPr>
                                             <wps:spPr>
                                               <a:xfrm flipH="1" flipV="1">
-                                                <a:off x="1889449" y="4445"/>
-                                                <a:ext cx="1057272" cy="376555"/>
+                                                <a:off x="1575124" y="28577"/>
+                                                <a:ext cx="981072" cy="485775"/>
                                               </a:xfrm>
                                               <a:prstGeom prst="line">
                                                 <a:avLst/>
@@ -829,8 +895,8 @@
                                             </wps:cNvCnPr>
                                             <wps:spPr>
                                               <a:xfrm flipH="1">
-                                                <a:off x="755971" y="4445"/>
-                                                <a:ext cx="1133478" cy="386080"/>
+                                                <a:off x="527370" y="28577"/>
+                                                <a:ext cx="1047754" cy="485775"/>
                                               </a:xfrm>
                                               <a:prstGeom prst="line">
                                                 <a:avLst/>
@@ -1915,10 +1981,10 @@
                                   <wpg:cNvGrpSpPr/>
                                   <wpg:grpSpPr>
                                     <a:xfrm>
-                                      <a:off x="1276350" y="1343025"/>
-                                      <a:ext cx="1654813" cy="718825"/>
-                                      <a:chOff x="0" y="0"/>
-                                      <a:chExt cx="1654813" cy="718825"/>
+                                      <a:off x="1013146" y="885825"/>
+                                      <a:ext cx="1670367" cy="728349"/>
+                                      <a:chOff x="-263204" y="-457200"/>
+                                      <a:chExt cx="1670367" cy="728349"/>
                                     </a:xfrm>
                                   </wpg:grpSpPr>
                                   <wps:wsp>
@@ -1926,7 +1992,7 @@
                                     <wps:cNvSpPr/>
                                     <wps:spPr>
                                       <a:xfrm>
-                                        <a:off x="0" y="0"/>
+                                        <a:off x="-263204" y="-457200"/>
                                         <a:ext cx="1511935" cy="575945"/>
                                       </a:xfrm>
                                       <a:prstGeom prst="rect">
@@ -1968,7 +2034,7 @@
                                     <wps:cNvSpPr/>
                                     <wps:spPr>
                                       <a:xfrm>
-                                        <a:off x="66675" y="66675"/>
+                                        <a:off x="-190500" y="-381002"/>
                                         <a:ext cx="1511938" cy="575950"/>
                                       </a:xfrm>
                                       <a:prstGeom prst="rect">
@@ -2010,7 +2076,7 @@
                                     <wps:cNvSpPr/>
                                     <wps:spPr>
                                       <a:xfrm>
-                                        <a:off x="142875" y="142875"/>
+                                        <a:off x="-104775" y="-304801"/>
                                         <a:ext cx="1511938" cy="575950"/>
                                       </a:xfrm>
                                       <a:prstGeom prst="rect">
@@ -2091,10 +2157,10 @@
                                   <wpg:cNvGrpSpPr/>
                                   <wpg:grpSpPr>
                                     <a:xfrm>
-                                      <a:off x="104775" y="2476500"/>
-                                      <a:ext cx="1654813" cy="718825"/>
-                                      <a:chOff x="0" y="0"/>
-                                      <a:chExt cx="1654813" cy="718825"/>
+                                      <a:off x="-9525" y="2476494"/>
+                                      <a:ext cx="1654813" cy="718831"/>
+                                      <a:chOff x="-114300" y="-6"/>
+                                      <a:chExt cx="1654813" cy="718831"/>
                                     </a:xfrm>
                                   </wpg:grpSpPr>
                                   <wps:wsp>
@@ -2102,7 +2168,7 @@
                                     <wps:cNvSpPr/>
                                     <wps:spPr>
                                       <a:xfrm>
-                                        <a:off x="0" y="0"/>
+                                        <a:off x="-114300" y="-6"/>
                                         <a:ext cx="1511935" cy="575945"/>
                                       </a:xfrm>
                                       <a:prstGeom prst="rect">
@@ -2144,7 +2210,7 @@
                                     <wps:cNvSpPr/>
                                     <wps:spPr>
                                       <a:xfrm>
-                                        <a:off x="66675" y="66675"/>
+                                        <a:off x="-45088" y="66675"/>
                                         <a:ext cx="1511938" cy="575950"/>
                                       </a:xfrm>
                                       <a:prstGeom prst="rect">
@@ -2186,7 +2252,7 @@
                                     <wps:cNvSpPr/>
                                     <wps:spPr>
                                       <a:xfrm>
-                                        <a:off x="142875" y="142875"/>
+                                        <a:off x="28575" y="142875"/>
                                         <a:ext cx="1511938" cy="575950"/>
                                       </a:xfrm>
                                       <a:prstGeom prst="rect">
@@ -2259,10 +2325,10 @@
                                   <wpg:cNvGrpSpPr/>
                                   <wpg:grpSpPr>
                                     <a:xfrm>
-                                      <a:off x="2571750" y="2476500"/>
-                                      <a:ext cx="1654813" cy="718825"/>
-                                      <a:chOff x="0" y="0"/>
-                                      <a:chExt cx="1654813" cy="718825"/>
+                                      <a:off x="2181225" y="2476494"/>
+                                      <a:ext cx="1692913" cy="728356"/>
+                                      <a:chOff x="-390525" y="-6"/>
+                                      <a:chExt cx="1692913" cy="728356"/>
                                     </a:xfrm>
                                   </wpg:grpSpPr>
                                   <wps:wsp>
@@ -2270,7 +2336,7 @@
                                     <wps:cNvSpPr/>
                                     <wps:spPr>
                                       <a:xfrm>
-                                        <a:off x="0" y="0"/>
+                                        <a:off x="-390525" y="-6"/>
                                         <a:ext cx="1511935" cy="575945"/>
                                       </a:xfrm>
                                       <a:prstGeom prst="rect">
@@ -2312,7 +2378,7 @@
                                     <wps:cNvSpPr/>
                                     <wps:spPr>
                                       <a:xfrm>
-                                        <a:off x="66675" y="66675"/>
+                                        <a:off x="-295275" y="76200"/>
                                         <a:ext cx="1511938" cy="575950"/>
                                       </a:xfrm>
                                       <a:prstGeom prst="rect">
@@ -2354,7 +2420,7 @@
                                     <wps:cNvSpPr/>
                                     <wps:spPr>
                                       <a:xfrm>
-                                        <a:off x="142875" y="142875"/>
+                                        <a:off x="-209550" y="152400"/>
                                         <a:ext cx="1511938" cy="575950"/>
                                       </a:xfrm>
                                       <a:prstGeom prst="rect">
@@ -2439,8 +2505,8 @@
                                 </wps:cNvCnPr>
                                 <wps:spPr>
                                   <a:xfrm>
-                                    <a:off x="2931163" y="1773875"/>
-                                    <a:ext cx="3088636" cy="542920"/>
+                                    <a:off x="2683513" y="1326199"/>
+                                    <a:ext cx="3336286" cy="990597"/>
                                   </a:xfrm>
                                   <a:prstGeom prst="line">
                                     <a:avLst/>
@@ -2757,15 +2823,15 @@
           </mc:Choice>
           <mc:Fallback>
             <w:pict>
-              <v:group id="Grupo 98" o:spid="_x0000_s1026" style="position:absolute;margin-left:-10.85pt;margin-top:-28.8pt;width:721.5pt;height:406.5pt;z-index:251774976;mso-position-horizontal-relative:margin;mso-width-relative:margin;mso-height-relative:margin" coordorigin=",190" coordsize="91630,51625" o:gfxdata="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">
-                <v:group id="Grupo 96" o:spid="_x0000_s1027" style="position:absolute;top:190;width:91630;height:51626" coordorigin=",190" coordsize="91630,51625" o:gfxdata="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">
-                  <v:group id="Grupo 94" o:spid="_x0000_s1028" style="position:absolute;top:190;width:91630;height:51626" coordorigin=",190" coordsize="91630,51625" o:gfxdata="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">
-                    <v:group id="Grupo 92" o:spid="_x0000_s1029" style="position:absolute;top:190;width:91630;height:51626" coordorigin=",190" coordsize="91630,51625" o:gfxdata="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">
-                      <v:group id="Grupo 88" o:spid="_x0000_s1030" style="position:absolute;top:190;width:91630;height:51626" coordorigin=",6572" coordsize="91630,51625" o:gfxdata="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">
-                        <v:group id="Grupo 86" o:spid="_x0000_s1031" style="position:absolute;top:6572;width:91630;height:51625" coordorigin=",6572" coordsize="91630,51625" o:gfxdata="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">
-                          <v:group id="Grupo 85" o:spid="_x0000_s1032" style="position:absolute;top:6572;width:91630;height:51625" coordorigin="-95,6572" coordsize="91630,51625" o:gfxdata="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">
-                            <v:group id="Grupo 52" o:spid="_x0000_s1033" style="position:absolute;left:-95;top:6572;width:91630;height:51625" coordorigin="-95,6572" coordsize="91630,51625" o:gfxdata="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">
-                              <v:roundrect id="Retângulo: Cantos Arredondados 51" o:spid="_x0000_s1034" style="position:absolute;top:33718;width:42386;height:18764;visibility:visible;mso-wrap-style:square;v-text-anchor:top" arcsize="10923f" o:gfxdata="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" fillcolor="#cfcdcd [2894]" stroked="f" strokeweight="1pt">
+              <v:group id="Grupo 98" o:spid="_x0000_s1026" style="position:absolute;margin-left:-55.85pt;margin-top:-28.8pt;width:766.5pt;height:406.5pt;z-index:251774976;mso-position-horizontal-relative:margin;mso-width-relative:margin;mso-height-relative:margin" coordorigin="-5715,190" coordsize="97345,51625" o:gfxdata="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">
+                <v:group id="Grupo 96" o:spid="_x0000_s1027" style="position:absolute;left:-5715;top:190;width:97345;height:51626" coordorigin="-5715,190" coordsize="97345,51625" o:gfxdata="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">
+                  <v:group id="Grupo 94" o:spid="_x0000_s1028" style="position:absolute;left:-5715;top:190;width:97345;height:51626" coordorigin="-5715,190" coordsize="97345,51625" o:gfxdata="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">
+                    <v:group id="Grupo 92" o:spid="_x0000_s1029" style="position:absolute;left:-5715;top:190;width:97345;height:51626" coordorigin="-5715,190" coordsize="97345,51625" o:gfxdata="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">
+                      <v:group id="Grupo 88" o:spid="_x0000_s1030" style="position:absolute;left:-5715;top:190;width:97345;height:51626" coordorigin="-5715,6572" coordsize="97345,51625" o:gfxdata="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">
+                        <v:group id="Grupo 86" o:spid="_x0000_s1031" style="position:absolute;left:-5715;top:6572;width:97345;height:51625" coordorigin="-5715,6572" coordsize="97345,51625" o:gfxdata="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">
+                          <v:group id="Grupo 85" o:spid="_x0000_s1032" style="position:absolute;left:-5715;top:6572;width:97345;height:51625" coordorigin="-5810,6572" coordsize="97345,51625" o:gfxdata="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">
+                            <v:group id="Grupo 52" o:spid="_x0000_s1033" style="position:absolute;left:-5810;top:6572;width:97345;height:51625" coordorigin="-5810,6572" coordsize="97345,51625" o:gfxdata="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">
+                              <v:roundrect id="Retângulo: Cantos Arredondados 51" o:spid="_x0000_s1034" style="position:absolute;left:-5810;top:34099;width:48482;height:21571;visibility:visible;mso-wrap-style:square;v-text-anchor:top" arcsize="10923f" o:gfxdata="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" fillcolor="#cfcdcd [2894]" stroked="f" strokeweight="1pt">
                                 <v:stroke joinstyle="miter"/>
                                 <v:textbox>
                                   <w:txbxContent>
@@ -2808,7 +2874,7 @@
                                   </w:txbxContent>
                                 </v:textbox>
                               </v:roundrect>
-                              <v:roundrect id="Retângulo: Cantos Arredondados 50" o:spid="_x0000_s1035" style="position:absolute;left:-95;top:12141;width:44005;height:20815;visibility:visible;mso-wrap-style:square;v-text-anchor:top" arcsize="10923f" o:gfxdata="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" fillcolor="#d0cece" stroked="f" strokeweight="1pt">
+                              <v:roundrect id="Retângulo: Cantos Arredondados 50" o:spid="_x0000_s1035" style="position:absolute;left:-5715;top:8477;width:48387;height:24479;visibility:visible;mso-wrap-style:square;v-text-anchor:top" arcsize="10923f" o:gfxdata="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" fillcolor="#d0cece" stroked="f" strokeweight="1pt">
                                 <v:stroke joinstyle="miter"/>
                                 <v:textbox>
                                   <w:txbxContent>
@@ -2856,7 +2922,6 @@
                                           <w:sz w:val="24"/>
                                         </w:rPr>
                                       </w:pPr>
-                                      <w:bookmarkStart w:id="1" w:name="_GoBack"/>
                                       <w:r>
                                         <w:rPr>
                                           <w:color w:val="000000" w:themeColor="text1"/>
@@ -2872,15 +2937,14 @@
                                         </w:rPr>
                                         <w:t>Area</w:t>
                                       </w:r>
-                                      <w:bookmarkEnd w:id="1"/>
                                       <w:proofErr w:type="spellEnd"/>
                                     </w:p>
                                   </w:txbxContent>
                                 </v:textbox>
                               </v:roundrect>
-                              <v:group id="Grupo 43" o:spid="_x0000_s1037" style="position:absolute;left:2286;top:6572;width:86271;height:43859" coordorigin="857,6572" coordsize="86271,43859" o:gfxdata="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">
-                                <v:group id="Grupo 30" o:spid="_x0000_s1038" style="position:absolute;left:857;top:6572;width:58363;height:43859" coordorigin="857,6572" coordsize="58362,43859" o:gfxdata="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">
-                                  <v:group id="Grupo 24" o:spid="_x0000_s1039" style="position:absolute;left:7559;top:6572;width:51661;height:34239" coordorigin="7559,6572" coordsize="51660,34239" o:gfxdata="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">
+                              <v:group id="Grupo 43" o:spid="_x0000_s1037" style="position:absolute;top:6572;width:88557;height:45097" coordorigin="-1428,6572" coordsize="88557,45097" o:gfxdata="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">
+                                <v:group id="Grupo 30" o:spid="_x0000_s1038" style="position:absolute;left:-1428;top:6572;width:60648;height:45097" coordorigin="-1428,6572" coordsize="60648,45097" o:gfxdata="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">
+                                  <v:group id="Grupo 24" o:spid="_x0000_s1039" style="position:absolute;left:5940;top:6572;width:53280;height:34480" coordorigin="5940,6572" coordsize="53279,34480" o:gfxdata="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">
                                     <v:rect id="Retângulo 2" o:spid="_x0000_s1040" style="position:absolute;left:44100;top:6572;width:15120;height:5759;visibility:visible;mso-wrap-style:square;v-text-anchor:middle" o:gfxdata="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" filled="f" strokecolor="black [3213]" strokeweight="2.25pt">
                                       <v:textbox>
                                         <w:txbxContent>
@@ -2921,7 +2985,7 @@
                                         </w:txbxContent>
                                       </v:textbox>
                                     </v:rect>
-                                    <v:rect id="Retângulo 11" o:spid="_x0000_s1041" style="position:absolute;left:12192;top:35052;width:15119;height:5759;visibility:visible;mso-wrap-style:square;v-text-anchor:middle" o:gfxdata="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" fillcolor="window" strokecolor="windowText" strokeweight="1.5pt">
+                                    <v:rect id="Retângulo 11" o:spid="_x0000_s1041" style="position:absolute;left:9048;top:35293;width:15120;height:5759;visibility:visible;mso-wrap-style:square;v-text-anchor:middle" o:gfxdata="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" fillcolor="window" strokecolor="windowText" strokeweight="1.5pt">
                                       <v:textbox>
                                         <w:txbxContent>
                                           <w:p>
@@ -2943,21 +3007,21 @@
                                         </w:txbxContent>
                                       </v:textbox>
                                     </v:rect>
-                                    <v:line id="Conexão reta 17" o:spid="_x0000_s1042" style="position:absolute;flip:x;visibility:visible;mso-wrap-style:square" from="18799,9451" to="44100,13430" o:connectortype="straight" o:gfxdata="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" strokecolor="windowText" strokeweight="1.5pt">
+                                    <v:line id="Conexão reta 17" o:spid="_x0000_s1042" style="position:absolute;flip:x;visibility:visible;mso-wrap-style:square" from="25311,9451" to="44100,11620" o:connectortype="straight" o:gfxdata="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" strokecolor="windowText" strokeweight="1.5pt">
                                       <v:stroke joinstyle="miter"/>
                                     </v:line>
-                                    <v:line id="Conexão reta 18" o:spid="_x0000_s1043" style="position:absolute;flip:x y;visibility:visible;mso-wrap-style:square" from="19561,20713" to="19751,35052" o:connectortype="straight" o:gfxdata="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" strokecolor="black [3213]" strokeweight="1.5pt">
+                                    <v:line id="Conexão reta 18" o:spid="_x0000_s1043" style="position:absolute;flip:y;visibility:visible;mso-wrap-style:square" from="17751,16141" to="17751,35293" o:connectortype="straight" o:gfxdata="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" strokecolor="black [3213]" strokeweight="1.5pt">
                                       <v:stroke joinstyle="miter"/>
                                     </v:line>
-                                    <v:line id="Conexão reta 19" o:spid="_x0000_s1044" style="position:absolute;flip:x y;visibility:visible;mso-wrap-style:square" from="19561,20713" to="32800,24860" o:connectortype="straight" o:gfxdata="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" strokecolor="black [3213]" strokeweight="1.5pt">
+                                    <v:line id="Conexão reta 19" o:spid="_x0000_s1044" style="position:absolute;flip:x y;visibility:visible;mso-wrap-style:square" from="17751,16141" to="28429,25028" o:connectortype="straight" o:gfxdata="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" strokecolor="black [3213]" strokeweight="1.5pt">
                                       <v:stroke joinstyle="miter"/>
                                     </v:line>
-                                    <v:line id="Conexão reta 20" o:spid="_x0000_s1045" style="position:absolute;flip:x;visibility:visible;mso-wrap-style:square" from="7559,20713" to="19561,24860" o:connectortype="straight" o:gfxdata="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" strokecolor="black [3213]" strokeweight="1.5pt">
+                                    <v:line id="Conexão reta 20" o:spid="_x0000_s1045" style="position:absolute;flip:x;visibility:visible;mso-wrap-style:square" from="5940,16141" to="17751,24765" o:connectortype="straight" o:gfxdata="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" strokecolor="black [3213]" strokeweight="1.5pt">
                                       <v:stroke joinstyle="miter"/>
                                     </v:line>
                                   </v:group>
-                                  <v:group id="Grupo 27" o:spid="_x0000_s1046" style="position:absolute;left:857;top:40811;width:37027;height:9620" coordorigin=",44" coordsize="37026,9620" o:gfxdata="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">
-                                    <v:rect id="Retângulo 12" o:spid="_x0000_s1047" style="position:absolute;left:21907;top:3810;width:15119;height:5759;visibility:visible;mso-wrap-style:square;v-text-anchor:middle" o:gfxdata="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" fillcolor="window" strokecolor="windowText" strokeweight="1.5pt">
+                                  <v:group id="Grupo 27" o:spid="_x0000_s1046" style="position:absolute;left:-1428;top:41052;width:35406;height:10617" coordorigin="-2286,285" coordsize="35407,10617" o:gfxdata="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">
+                                    <v:rect id="Retângulo 12" o:spid="_x0000_s1047" style="position:absolute;left:18002;top:5143;width:15119;height:5760;visibility:visible;mso-wrap-style:square;v-text-anchor:middle" o:gfxdata="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" fillcolor="window" strokecolor="windowText" strokeweight="1.5pt">
                                       <v:textbox>
                                         <w:txbxContent>
                                           <w:p>
@@ -3009,7 +3073,7 @@
                                         </w:txbxContent>
                                       </v:textbox>
                                     </v:rect>
-                                    <v:rect id="Retângulo 13" o:spid="_x0000_s1048" style="position:absolute;top:3905;width:15119;height:5759;visibility:visible;mso-wrap-style:square;v-text-anchor:middle" o:gfxdata="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" fillcolor="window" strokecolor="windowText" strokeweight="1.5pt">
+                                    <v:rect id="Retângulo 13" o:spid="_x0000_s1048" style="position:absolute;left:-2286;top:5143;width:15119;height:5760;visibility:visible;mso-wrap-style:square;v-text-anchor:middle" o:gfxdata="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" fillcolor="window" strokecolor="windowText" strokeweight="1.5pt">
                                       <v:textbox>
                                         <w:txbxContent>
                                           <w:p>
@@ -3053,10 +3117,10 @@
                                         </w:txbxContent>
                                       </v:textbox>
                                     </v:rect>
-                                    <v:line id="Conexão reta 25" o:spid="_x0000_s1049" style="position:absolute;flip:x y;visibility:visible;mso-wrap-style:square" from="18894,44" to="29467,3810" o:connectortype="straight" o:gfxdata="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" strokecolor="black [3213]" strokeweight="1.5pt">
+                                    <v:line id="Conexão reta 25" o:spid="_x0000_s1049" style="position:absolute;flip:x y;visibility:visible;mso-wrap-style:square" from="15751,285" to="25561,5143" o:connectortype="straight" o:gfxdata="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" strokecolor="black [3213]" strokeweight="1.5pt">
                                       <v:stroke joinstyle="miter"/>
                                     </v:line>
-                                    <v:line id="Conexão reta 26" o:spid="_x0000_s1050" style="position:absolute;flip:x;visibility:visible;mso-wrap-style:square" from="7559,44" to="18894,3905" o:connectortype="straight" o:gfxdata="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" strokecolor="black [3213]" strokeweight="1.5pt">
+                                    <v:line id="Conexão reta 26" o:spid="_x0000_s1050" style="position:absolute;flip:x;visibility:visible;mso-wrap-style:square" from="5273,285" to="15751,5143" o:connectortype="straight" o:gfxdata="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" strokecolor="black [3213]" strokeweight="1.5pt">
                                       <v:stroke joinstyle="miter"/>
                                     </v:line>
                                   </v:group>
@@ -3482,8 +3546,8 @@
                               </v:rect>
                             </v:group>
                           </v:group>
-                          <v:group id="Grupo 65" o:spid="_x0000_s1077" style="position:absolute;left:12763;top:13430;width:16548;height:7188" coordsize="16548,7188" o:gfxdata="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">
-                            <v:rect id="Retângulo 66" o:spid="_x0000_s1078" style="position:absolute;width:15119;height:5759;visibility:visible;mso-wrap-style:square;v-text-anchor:middle" o:gfxdata="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" fillcolor="window" strokecolor="windowText" strokeweight="1.5pt">
+                          <v:group id="Grupo 65" o:spid="_x0000_s1077" style="position:absolute;left:10131;top:8858;width:16704;height:7283" coordorigin="-2632,-4572" coordsize="16703,7283" o:gfxdata="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">
+                            <v:rect id="Retângulo 66" o:spid="_x0000_s1078" style="position:absolute;left:-2632;top:-4572;width:15119;height:5759;visibility:visible;mso-wrap-style:square;v-text-anchor:middle" o:gfxdata="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" fillcolor="window" strokecolor="windowText" strokeweight="1.5pt">
                               <v:textbox>
                                 <w:txbxContent>
                                   <w:p>
@@ -3497,7 +3561,7 @@
                                 </w:txbxContent>
                               </v:textbox>
                             </v:rect>
-                            <v:rect id="Retângulo 67" o:spid="_x0000_s1079" style="position:absolute;left:666;top:666;width:15120;height:5760;visibility:visible;mso-wrap-style:square;v-text-anchor:middle" o:gfxdata="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" fillcolor="window" strokecolor="windowText" strokeweight="1.5pt">
+                            <v:rect id="Retângulo 67" o:spid="_x0000_s1079" style="position:absolute;left:-1905;top:-3810;width:15119;height:5759;visibility:visible;mso-wrap-style:square;v-text-anchor:middle" o:gfxdata="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" fillcolor="window" strokecolor="windowText" strokeweight="1.5pt">
                               <v:textbox>
                                 <w:txbxContent>
                                   <w:p>
@@ -3511,7 +3575,7 @@
                                 </w:txbxContent>
                               </v:textbox>
                             </v:rect>
-                            <v:rect id="Retângulo 68" o:spid="_x0000_s1080" style="position:absolute;left:1428;top:1428;width:15120;height:5760;visibility:visible;mso-wrap-style:square;v-text-anchor:middle" o:gfxdata="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" fillcolor="window" strokecolor="windowText" strokeweight="1.5pt">
+                            <v:rect id="Retângulo 68" o:spid="_x0000_s1080" style="position:absolute;left:-1047;top:-3048;width:15118;height:5759;visibility:visible;mso-wrap-style:square;v-text-anchor:middle" o:gfxdata="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" fillcolor="window" strokecolor="windowText" strokeweight="1.5pt">
                               <v:textbox>
                                 <w:txbxContent>
                                   <w:p>
@@ -3564,8 +3628,8 @@
                               </v:textbox>
                             </v:rect>
                           </v:group>
-                          <v:group id="Grupo 69" o:spid="_x0000_s1081" style="position:absolute;left:1047;top:24765;width:16548;height:7188" coordsize="16548,7188" o:gfxdata="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">
-                            <v:rect id="Retângulo 70" o:spid="_x0000_s1082" style="position:absolute;width:15119;height:5759;visibility:visible;mso-wrap-style:square;v-text-anchor:middle" o:gfxdata="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" fillcolor="window" strokecolor="windowText" strokeweight="1.5pt">
+                          <v:group id="Grupo 69" o:spid="_x0000_s1081" style="position:absolute;left:-95;top:24764;width:16547;height:7189" coordorigin="-1143" coordsize="16548,7188" o:gfxdata="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">
+                            <v:rect id="Retângulo 70" o:spid="_x0000_s1082" style="position:absolute;left:-1143;width:15119;height:5759;visibility:visible;mso-wrap-style:square;v-text-anchor:middle" o:gfxdata="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" fillcolor="window" strokecolor="windowText" strokeweight="1.5pt">
                               <v:textbox>
                                 <w:txbxContent>
                                   <w:p>
@@ -3579,7 +3643,7 @@
                                 </w:txbxContent>
                               </v:textbox>
                             </v:rect>
-                            <v:rect id="Retângulo 71" o:spid="_x0000_s1083" style="position:absolute;left:666;top:666;width:15120;height:5760;visibility:visible;mso-wrap-style:square;v-text-anchor:middle" o:gfxdata="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" fillcolor="window" strokecolor="windowText" strokeweight="1.5pt">
+                            <v:rect id="Retângulo 71" o:spid="_x0000_s1083" style="position:absolute;left:-450;top:666;width:15118;height:5760;visibility:visible;mso-wrap-style:square;v-text-anchor:middle" o:gfxdata="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" fillcolor="window" strokecolor="windowText" strokeweight="1.5pt">
                               <v:textbox>
                                 <w:txbxContent>
                                   <w:p>
@@ -3593,7 +3657,7 @@
                                 </w:txbxContent>
                               </v:textbox>
                             </v:rect>
-                            <v:rect id="Retângulo 72" o:spid="_x0000_s1084" style="position:absolute;left:1428;top:1428;width:15120;height:5760;visibility:visible;mso-wrap-style:square;v-text-anchor:middle" o:gfxdata="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" fillcolor="window" strokecolor="windowText" strokeweight="1.5pt">
+                            <v:rect id="Retângulo 72" o:spid="_x0000_s1084" style="position:absolute;left:285;top:1428;width:15120;height:5760;visibility:visible;mso-wrap-style:square;v-text-anchor:middle" o:gfxdata="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" fillcolor="window" strokecolor="windowText" strokeweight="1.5pt">
                               <v:textbox>
                                 <w:txbxContent>
                                   <w:p>
@@ -3638,8 +3702,8 @@
                               </v:textbox>
                             </v:rect>
                           </v:group>
-                          <v:group id="Grupo 73" o:spid="_x0000_s1085" style="position:absolute;left:25717;top:24765;width:16548;height:7188" coordsize="16548,7188" o:gfxdata="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">
-                            <v:rect id="Retângulo 74" o:spid="_x0000_s1086" style="position:absolute;width:15119;height:5759;visibility:visible;mso-wrap-style:square;v-text-anchor:middle" o:gfxdata="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" fillcolor="window" strokecolor="windowText" strokeweight="1.5pt">
+                          <v:group id="Grupo 73" o:spid="_x0000_s1085" style="position:absolute;left:21812;top:24764;width:16929;height:7284" coordorigin="-3905" coordsize="16929,7283" o:gfxdata="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">
+                            <v:rect id="Retângulo 74" o:spid="_x0000_s1086" style="position:absolute;left:-3905;width:15119;height:5759;visibility:visible;mso-wrap-style:square;v-text-anchor:middle" o:gfxdata="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" fillcolor="window" strokecolor="windowText" strokeweight="1.5pt">
                               <v:textbox>
                                 <w:txbxContent>
                                   <w:p>
@@ -3653,7 +3717,7 @@
                                 </w:txbxContent>
                               </v:textbox>
                             </v:rect>
-                            <v:rect id="Retângulo 75" o:spid="_x0000_s1087" style="position:absolute;left:666;top:666;width:15120;height:5760;visibility:visible;mso-wrap-style:square;v-text-anchor:middle" o:gfxdata="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" fillcolor="window" strokecolor="windowText" strokeweight="1.5pt">
+                            <v:rect id="Retângulo 75" o:spid="_x0000_s1087" style="position:absolute;left:-2952;top:762;width:15118;height:5759;visibility:visible;mso-wrap-style:square;v-text-anchor:middle" o:gfxdata="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" fillcolor="window" strokecolor="windowText" strokeweight="1.5pt">
                               <v:textbox>
                                 <w:txbxContent>
                                   <w:p>
@@ -3667,7 +3731,7 @@
                                 </w:txbxContent>
                               </v:textbox>
                             </v:rect>
-                            <v:rect id="Retângulo 76" o:spid="_x0000_s1088" style="position:absolute;left:1428;top:1428;width:15120;height:5760;visibility:visible;mso-wrap-style:square;v-text-anchor:middle" o:gfxdata="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" fillcolor="window" strokecolor="windowText" strokeweight="1.5pt">
+                            <v:rect id="Retângulo 76" o:spid="_x0000_s1088" style="position:absolute;left:-2095;top:1524;width:15118;height:5759;visibility:visible;mso-wrap-style:square;v-text-anchor:middle" o:gfxdata="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" fillcolor="window" strokecolor="windowText" strokeweight="1.5pt">
                               <v:textbox>
                                 <w:txbxContent>
                                   <w:p>
@@ -3721,7 +3785,7 @@
                             </v:rect>
                           </v:group>
                         </v:group>
-                        <v:line id="Conexão reta 87" o:spid="_x0000_s1089" style="position:absolute;visibility:visible;mso-wrap-style:square" from="29311,17738" to="60197,23167" o:connectortype="straight" o:gfxdata="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" strokecolor="black [3213]" strokeweight="1.5pt">
+                        <v:line id="Conexão reta 87" o:spid="_x0000_s1089" style="position:absolute;visibility:visible;mso-wrap-style:square" from="26835,13261" to="60197,23167" o:connectortype="straight" o:gfxdata="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" strokecolor="black [3213]" strokeweight="1.5pt">
                           <v:stroke joinstyle="miter"/>
                         </v:line>
                       </v:group>
@@ -3819,6 +3883,166 @@
                 </v:line>
                 <w10:wrap anchorx="margin"/>
               </v:group>
+            </w:pict>
+          </mc:Fallback>
+        </mc:AlternateContent>
+      </w:r>
+      <w:r>
+        <w:rPr>
+          <w:noProof/>
+        </w:rPr>
+        <mc:AlternateContent>
+          <mc:Choice Requires="wps">
+            <w:drawing>
+              <wp:anchor distT="0" distB="0" distL="114300" distR="114300" simplePos="0" relativeHeight="251777024" behindDoc="0" locked="0" layoutInCell="1" allowOverlap="1" wp14:anchorId="675DB6F5" wp14:editId="1140C45A">
+                <wp:simplePos x="0" y="0"/>
+                <wp:positionH relativeFrom="column">
+                  <wp:posOffset>-634679</wp:posOffset>
+                </wp:positionH>
+                <wp:positionV relativeFrom="paragraph">
+                  <wp:posOffset>612140</wp:posOffset>
+                </wp:positionV>
+                <wp:extent cx="1511938" cy="575950"/>
+                <wp:effectExtent l="0" t="0" r="0" b="0"/>
+                <wp:wrapNone/>
+                <wp:docPr id="1" name="Retângulo 1"/>
+                <wp:cNvGraphicFramePr/>
+                <a:graphic xmlns:a="http://schemas.openxmlformats.org/drawingml/2006/main">
+                  <a:graphicData uri="http://schemas.microsoft.com/office/word/2010/wordprocessingShape">
+                    <wps:wsp>
+                      <wps:cNvSpPr/>
+                      <wps:spPr>
+                        <a:xfrm>
+                          <a:off x="0" y="0"/>
+                          <a:ext cx="1511938" cy="575950"/>
+                        </a:xfrm>
+                        <a:prstGeom prst="rect">
+                          <a:avLst/>
+                        </a:prstGeom>
+                        <a:solidFill>
+                          <a:sysClr val="window" lastClr="FFFFFF"/>
+                        </a:solidFill>
+                        <a:ln w="19050" cap="flat" cmpd="sng" algn="ctr">
+                          <a:solidFill>
+                            <a:sysClr val="windowText" lastClr="000000"/>
+                          </a:solidFill>
+                          <a:prstDash val="solid"/>
+                          <a:miter lim="800000"/>
+                        </a:ln>
+                        <a:effectLst/>
+                      </wps:spPr>
+                      <wps:txbx>
+                        <w:txbxContent>
+                          <w:p>
+                            <w:pPr>
+                              <w:spacing w:after="0" w:line="240" w:lineRule="auto"/>
+                              <w:jc w:val="center"/>
+                              <w:rPr>
+                                <w:sz w:val="28"/>
+                              </w:rPr>
+                            </w:pPr>
+                            <w:proofErr w:type="spellStart"/>
+                            <w:r>
+                              <w:rPr>
+                                <w:sz w:val="28"/>
+                              </w:rPr>
+                              <w:t>Settings</w:t>
+                            </w:r>
+                            <w:proofErr w:type="spellEnd"/>
+                          </w:p>
+                          <w:p>
+                            <w:pPr>
+                              <w:spacing w:after="0" w:line="240" w:lineRule="auto"/>
+                              <w:jc w:val="center"/>
+                              <w:rPr>
+                                <w:sz w:val="28"/>
+                              </w:rPr>
+                            </w:pPr>
+                            <w:r>
+                              <w:rPr>
+                                <w:sz w:val="28"/>
+                              </w:rPr>
+                              <w:t>(UI</w:t>
+                            </w:r>
+                            <w:r>
+                              <w:rPr>
+                                <w:sz w:val="28"/>
+                              </w:rPr>
+                              <w:t>21</w:t>
+                            </w:r>
+                            <w:r>
+                              <w:rPr>
+                                <w:sz w:val="28"/>
+                              </w:rPr>
+                              <w:t>)</w:t>
+                            </w:r>
+                          </w:p>
+                        </w:txbxContent>
+                      </wps:txbx>
+                      <wps:bodyPr rot="0" spcFirstLastPara="0" vertOverflow="overflow" horzOverflow="overflow" vert="horz" wrap="square" lIns="91440" tIns="45720" rIns="91440" bIns="45720" numCol="1" spcCol="0" rtlCol="0" fromWordArt="0" anchor="ctr" anchorCtr="0" forceAA="0" compatLnSpc="1">
+                        <a:prstTxWarp prst="textNoShape">
+                          <a:avLst/>
+                        </a:prstTxWarp>
+                        <a:noAutofit/>
+                      </wps:bodyPr>
+                    </wps:wsp>
+                  </a:graphicData>
+                </a:graphic>
+              </wp:anchor>
+            </w:drawing>
+          </mc:Choice>
+          <mc:Fallback>
+            <w:pict>
+              <v:rect w14:anchorId="675DB6F5" id="Retângulo 1" o:spid="_x0000_s1097" style="position:absolute;margin-left:-49.95pt;margin-top:48.2pt;width:119.05pt;height:45.35pt;z-index:251777024;visibility:visible;mso-wrap-style:square;mso-wrap-distance-left:9pt;mso-wrap-distance-top:0;mso-wrap-distance-right:9pt;mso-wrap-distance-bottom:0;mso-position-horizontal:absolute;mso-position-horizontal-relative:text;mso-position-vertical:absolute;mso-position-vertical-relative:text;v-text-anchor:middle" o:gfxdata="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" fillcolor="window" strokecolor="windowText" strokeweight="1.5pt">
+                <v:textbox>
+                  <w:txbxContent>
+                    <w:p>
+                      <w:pPr>
+                        <w:spacing w:after="0" w:line="240" w:lineRule="auto"/>
+                        <w:jc w:val="center"/>
+                        <w:rPr>
+                          <w:sz w:val="28"/>
+                        </w:rPr>
+                      </w:pPr>
+                      <w:proofErr w:type="spellStart"/>
+                      <w:r>
+                        <w:rPr>
+                          <w:sz w:val="28"/>
+                        </w:rPr>
+                        <w:t>Settings</w:t>
+                      </w:r>
+                      <w:proofErr w:type="spellEnd"/>
+                    </w:p>
+                    <w:p>
+                      <w:pPr>
+                        <w:spacing w:after="0" w:line="240" w:lineRule="auto"/>
+                        <w:jc w:val="center"/>
+                        <w:rPr>
+                          <w:sz w:val="28"/>
+                        </w:rPr>
+                      </w:pPr>
+                      <w:r>
+                        <w:rPr>
+                          <w:sz w:val="28"/>
+                        </w:rPr>
+                        <w:t>(UI</w:t>
+                      </w:r>
+                      <w:r>
+                        <w:rPr>
+                          <w:sz w:val="28"/>
+                        </w:rPr>
+                        <w:t>21</w:t>
+                      </w:r>
+                      <w:r>
+                        <w:rPr>
+                          <w:sz w:val="28"/>
+                        </w:rPr>
+                        <w:t>)</w:t>
+                      </w:r>
+                    </w:p>
+                  </w:txbxContent>
+                </v:textbox>
+              </v:rect>
             </w:pict>
           </mc:Fallback>
         </mc:AlternateContent>
@@ -4231,7 +4455,7 @@
   <w:style w:type="paragraph" w:default="1" w:styleId="Normal">
     <w:name w:val="Normal"/>
     <w:qFormat/>
-    <w:rsid w:val="002C2001"/>
+    <w:rsid w:val="00BF1A7E"/>
   </w:style>
   <w:style w:type="character" w:default="1" w:styleId="Tipodeletrapredefinidodopargrafo">
     <w:name w:val="Default Paragraph Font"/>

</xml_diff>